<commit_message>
Plot mean of clusters in Code3
</commit_message>
<xml_diff>
--- a/Report.docx
+++ b/Report.docx
@@ -501,7 +501,7 @@
             <v:path o:extrusionok="f" gradientshapeok="t" o:connecttype="rect"/>
             <o:lock v:ext="edit" aspectratio="t"/>
           </v:shapetype>
-          <v:shape id="_x0000_i1025" type="#_x0000_t75" style="width:421.5pt;height:245pt">
+          <v:shape id="_x0000_i1025" type="#_x0000_t75" style="width:421.5pt;height:245.1pt">
             <v:imagedata r:id="rId11" o:title="1" croptop="2148f" cropbottom="4942f"/>
           </v:shape>
         </w:pict>
@@ -3058,6 +3058,16 @@
       <w:pPr>
         <w:bidi/>
         <w:rPr>
+          <w:rFonts w:ascii="IRANSansX Bold" w:hAnsi="IRANSansX Bold" w:cs="IRANSansX Bold"/>
+          <w:color w:val="002060"/>
+          <w:sz w:val="32"/>
+          <w:szCs w:val="32"/>
+          <w:rtl/>
+          <w:lang w:bidi="fa-IR"/>
+        </w:rPr>
+      </w:pPr>
+      <w:r>
+        <w:rPr>
           <w:rFonts w:ascii="IRANSansX Bold" w:hAnsi="IRANSansX Bold" w:cs="IRANSansX Bold" w:hint="cs"/>
           <w:color w:val="002060"/>
           <w:sz w:val="32"/>
@@ -3065,16 +3075,6 @@
           <w:rtl/>
           <w:lang w:bidi="fa-IR"/>
         </w:rPr>
-      </w:pPr>
-      <w:r>
-        <w:rPr>
-          <w:rFonts w:ascii="IRANSansX Bold" w:hAnsi="IRANSansX Bold" w:cs="IRANSansX Bold" w:hint="cs"/>
-          <w:color w:val="002060"/>
-          <w:sz w:val="32"/>
-          <w:szCs w:val="32"/>
-          <w:rtl/>
-          <w:lang w:bidi="fa-IR"/>
-        </w:rPr>
         <w:lastRenderedPageBreak/>
         <w:t>سوال ۳</w:t>
       </w:r>
@@ -3082,8 +3082,87 @@
     <w:p>
       <w:pPr>
         <w:bidi/>
-        <w:rPr>
-          <w:rFonts w:hint="cs"/>
+        <w:jc w:val="both"/>
+        <w:rPr>
+          <w:lang w:bidi="fa-IR"/>
+        </w:rPr>
+      </w:pPr>
+      <w:r>
+        <w:rPr>
+          <w:rFonts w:hint="cs"/>
+          <w:rtl/>
+          <w:lang w:bidi="fa-IR"/>
+        </w:rPr>
+        <w:t xml:space="preserve">برای این سوال نیازی به مجموعه </w:t>
+      </w:r>
+      <w:r>
+        <w:rPr>
+          <w:lang w:bidi="fa-IR"/>
+        </w:rPr>
+        <w:t>validation</w:t>
+      </w:r>
+      <w:r>
+        <w:rPr>
+          <w:rFonts w:hint="cs"/>
+          <w:rtl/>
+          <w:lang w:bidi="fa-IR"/>
+        </w:rPr>
+        <w:t xml:space="preserve"> احساس نمی‌شود و داده‌ها به دو دسته آموزش و تست تقسیم می‌شود.</w:t>
+      </w:r>
+      <w:r>
+        <w:rPr>
+          <w:lang w:bidi="fa-IR"/>
+        </w:rPr>
+        <w:t xml:space="preserve"> </w:t>
+      </w:r>
+      <w:r>
+        <w:rPr>
+          <w:rFonts w:hint="cs"/>
+          <w:rtl/>
+          <w:lang w:bidi="fa-IR"/>
+        </w:rPr>
+        <w:t>از هر کلاس ۸ داده برای آموزش و ۲ داده برای تست انتخاب می‌شود.</w:t>
+      </w:r>
+      <w:r>
+        <w:rPr>
+          <w:lang w:bidi="fa-IR"/>
+        </w:rPr>
+        <w:t xml:space="preserve"> </w:t>
+      </w:r>
+      <w:r>
+        <w:rPr>
+          <w:rFonts w:hint="cs"/>
+          <w:rtl/>
+          <w:lang w:bidi="fa-IR"/>
+        </w:rPr>
+        <w:t xml:space="preserve">همچنین توجه کنید باتوجه به پیاده‌سازی </w:t>
+      </w:r>
+      <w:r>
+        <w:rPr>
+          <w:lang w:bidi="fa-IR"/>
+        </w:rPr>
+        <w:t>K-means</w:t>
+      </w:r>
+      <w:r>
+        <w:rPr>
+          <w:rFonts w:hint="cs"/>
+          <w:rtl/>
+          <w:lang w:bidi="fa-IR"/>
+        </w:rPr>
+        <w:t xml:space="preserve"> در قسمت‌های قبل، برای این سوال از کتابخانه آماده استفاده کرده‌ام.</w:t>
+      </w:r>
+      <w:r>
+        <w:rPr>
+          <w:lang w:bidi="fa-IR"/>
+        </w:rPr>
+        <w:t xml:space="preserve"> </w:t>
+      </w:r>
+    </w:p>
+    <w:p>
+      <w:pPr>
+        <w:bidi/>
+        <w:jc w:val="both"/>
+        <w:rPr>
           <w:rtl/>
           <w:lang w:bidi="fa-IR"/>
         </w:rPr>
@@ -3096,111 +3175,113 @@
         </w:rPr>
         <w:t xml:space="preserve">الف) </w:t>
       </w:r>
-      <w:bookmarkStart w:id="0" w:name="_GoBack"/>
-      <w:bookmarkEnd w:id="0"/>
-    </w:p>
-    <w:p>
-      <w:pPr>
-        <w:rPr>
-          <w:rFonts w:ascii="IRANSansX Bold" w:hAnsi="IRANSansX Bold" w:cs="IRANSansX Bold"/>
-          <w:color w:val="002060"/>
-          <w:sz w:val="32"/>
-          <w:szCs w:val="32"/>
-          <w:rtl/>
-          <w:lang w:bidi="fa-IR"/>
-        </w:rPr>
-      </w:pPr>
-      <w:r>
-        <w:rPr>
-          <w:rFonts w:ascii="IRANSansX Bold" w:hAnsi="IRANSansX Bold" w:cs="IRANSansX Bold"/>
-          <w:color w:val="002060"/>
-          <w:sz w:val="32"/>
-          <w:szCs w:val="32"/>
-          <w:rtl/>
-          <w:lang w:bidi="fa-IR"/>
-        </w:rPr>
-        <w:br w:type="page"/>
-      </w:r>
-    </w:p>
-    <w:p>
-      <w:pPr>
-        <w:bidi/>
-        <w:jc w:val="both"/>
-        <w:rPr>
-          <w:rFonts w:ascii="IRANSansX Bold" w:hAnsi="IRANSansX Bold" w:cs="IRANSansX Bold"/>
-          <w:color w:val="002060"/>
-          <w:sz w:val="32"/>
-          <w:szCs w:val="32"/>
-          <w:rtl/>
-          <w:lang w:bidi="fa-IR"/>
-        </w:rPr>
-      </w:pPr>
-      <w:r>
-        <w:rPr>
-          <w:rFonts w:ascii="IRANSansX Bold" w:hAnsi="IRANSansX Bold" w:cs="IRANSansX Bold" w:hint="cs"/>
-          <w:color w:val="002060"/>
-          <w:sz w:val="32"/>
-          <w:szCs w:val="32"/>
-          <w:rtl/>
-          <w:lang w:bidi="fa-IR"/>
-        </w:rPr>
-        <w:lastRenderedPageBreak/>
-        <w:t>سوال ۴</w:t>
-      </w:r>
-    </w:p>
-    <w:p>
-      <w:pPr>
-        <w:bidi/>
-        <w:jc w:val="both"/>
-        <w:rPr>
-          <w:rtl/>
-          <w:lang w:bidi="fa-IR"/>
-        </w:rPr>
-      </w:pPr>
-      <w:r>
-        <w:rPr>
-          <w:rFonts w:hint="cs"/>
-          <w:rtl/>
-          <w:lang w:bidi="fa-IR"/>
-        </w:rPr>
-        <w:t>۱)</w:t>
-      </w:r>
-      <w:r>
-        <w:rPr>
-          <w:rFonts w:hint="cs"/>
-          <w:rtl/>
-          <w:lang w:bidi="fa-IR"/>
-        </w:rPr>
-        <w:t xml:space="preserve"> مقدار بهینه و سیاست</w:t>
-      </w:r>
-      <w:r>
-        <w:rPr>
-          <w:rFonts w:hint="cs"/>
-          <w:rtl/>
-          <w:lang w:bidi="fa-IR"/>
-        </w:rPr>
-        <w:t xml:space="preserve"> بهینه به شرح زیر است:</w:t>
-      </w:r>
-    </w:p>
-    <w:p>
-      <w:pPr>
-        <w:bidi/>
-        <w:jc w:val="both"/>
-        <w:rPr>
-          <w:rtl/>
-          <w:lang w:bidi="fa-IR"/>
-        </w:rPr>
-      </w:pPr>
-      <w:r>
-        <w:rPr>
+      <w:r>
+        <w:rPr>
+          <w:rFonts w:hint="cs"/>
+          <w:rtl/>
+          <w:lang w:bidi="fa-IR"/>
+        </w:rPr>
+        <w:t>در این نوع نمونه‌برداری به حفظ فراوانی گروه‌های مختلف اهمیت داده می‌شود و از هر دسته به تناسب فراوانی آن باید نمونه انتخاب شود. یعنی اگر به عنوان مثال مجموعه اولیه دارای ۱۰۰۰ آیتم در سه دسته ۵۰۰، ۳۰۰ و ۲۰۰ تایی باشد و قصد داشته باشیم تا یک نمونه ۱۰ تایی برداریم، باید ۵ تا از دسته اول ۳ تا از دسته دوم و ۲ تا از دسته سوم برداریم.</w:t>
+      </w:r>
+    </w:p>
+    <w:p>
+      <w:pPr>
+        <w:bidi/>
+        <w:jc w:val="both"/>
+        <w:rPr>
+          <w:rtl/>
+          <w:lang w:bidi="fa-IR"/>
+        </w:rPr>
+      </w:pPr>
+    </w:p>
+    <w:p>
+      <w:pPr>
+        <w:bidi/>
+        <w:jc w:val="both"/>
+        <w:rPr>
+          <w:rFonts w:hint="cs"/>
+          <w:rtl/>
+          <w:lang w:bidi="fa-IR"/>
+        </w:rPr>
+      </w:pPr>
+      <w:r>
+        <w:rPr>
+          <w:rFonts w:hint="cs"/>
+          <w:rtl/>
+          <w:lang w:bidi="fa-IR"/>
+        </w:rPr>
+        <w:t xml:space="preserve">ب) </w:t>
+      </w:r>
+      <w:r>
+        <w:rPr>
+          <w:rFonts w:hint="cs"/>
+          <w:rtl/>
+          <w:lang w:bidi="fa-IR"/>
+        </w:rPr>
+        <w:t xml:space="preserve">نمودار </w:t>
+      </w:r>
+      <w:r>
+        <w:rPr>
+          <w:lang w:bidi="fa-IR"/>
+        </w:rPr>
+        <w:t>elbow</w:t>
+      </w:r>
+      <w:r>
+        <w:rPr>
+          <w:rFonts w:hint="cs"/>
+          <w:rtl/>
+          <w:lang w:bidi="fa-IR"/>
+        </w:rPr>
+        <w:t xml:space="preserve"> برای </w:t>
+      </w:r>
+      <w:r>
+        <w:rPr>
+          <w:lang w:bidi="fa-IR"/>
+        </w:rPr>
+        <w:t>k=2</w:t>
+      </w:r>
+      <w:r>
+        <w:rPr>
+          <w:rFonts w:hint="cs"/>
+          <w:rtl/>
+          <w:lang w:bidi="fa-IR"/>
+        </w:rPr>
+        <w:t xml:space="preserve"> تا </w:t>
+      </w:r>
+      <w:r>
+        <w:rPr>
+          <w:lang w:bidi="fa-IR"/>
+        </w:rPr>
+        <w:t>k=61</w:t>
+      </w:r>
+      <w:r>
+        <w:rPr>
+          <w:rFonts w:hint="cs"/>
+          <w:rtl/>
+          <w:lang w:bidi="fa-IR"/>
+        </w:rPr>
+        <w:t xml:space="preserve"> به شرح زیر است:</w:t>
+      </w:r>
+    </w:p>
+    <w:p>
+      <w:pPr>
+        <w:bidi/>
+        <w:jc w:val="center"/>
+        <w:rPr>
+          <w:rFonts w:hint="cs"/>
+          <w:lang w:bidi="fa-IR"/>
+        </w:rPr>
+      </w:pPr>
+      <w:r>
+        <w:rPr>
+          <w:rFonts w:hint="cs"/>
           <w:noProof/>
-          <w:rtl/>
         </w:rPr>
         <w:drawing>
-          <wp:inline distT="0" distB="0" distL="0" distR="0" wp14:anchorId="51171BBA" wp14:editId="10BA4A01">
-            <wp:extent cx="5943600" cy="2181860"/>
-            <wp:effectExtent l="0" t="0" r="0" b="8890"/>
-            <wp:docPr id="25" name="Picture 25"/>
+          <wp:inline distT="0" distB="0" distL="0" distR="0">
+            <wp:extent cx="3660100" cy="3600000"/>
+            <wp:effectExtent l="0" t="0" r="0" b="635"/>
+            <wp:docPr id="6" name="Picture 6" descr="C:\Users\AlirezaMazochi\AppData\Local\Microsoft\Windows\INetCache\Content.MSO\8E32DE3.tmp"/>
             <wp:cNvGraphicFramePr>
               <a:graphicFrameLocks xmlns:a="http://schemas.openxmlformats.org/drawingml/2006/main" noChangeAspect="1"/>
             </wp:cNvGraphicFramePr>
@@ -3208,23 +3289,36 @@
               <a:graphicData uri="http://schemas.openxmlformats.org/drawingml/2006/picture">
                 <pic:pic xmlns:pic="http://schemas.openxmlformats.org/drawingml/2006/picture">
                   <pic:nvPicPr>
-                    <pic:cNvPr id="1" name=""/>
-                    <pic:cNvPicPr/>
+                    <pic:cNvPr id="0" name="Picture 2" descr="C:\Users\AlirezaMazochi\AppData\Local\Microsoft\Windows\INetCache\Content.MSO\8E32DE3.tmp"/>
+                    <pic:cNvPicPr>
+                      <a:picLocks noChangeAspect="1" noChangeArrowheads="1"/>
+                    </pic:cNvPicPr>
                   </pic:nvPicPr>
                   <pic:blipFill>
-                    <a:blip r:embed="rId20"/>
+                    <a:blip r:embed="rId20">
+                      <a:extLst>
+                        <a:ext uri="{28A0092B-C50C-407E-A947-70E740481C1C}">
+                          <a14:useLocalDpi xmlns:a14="http://schemas.microsoft.com/office/drawing/2010/main" val="0"/>
+                        </a:ext>
+                      </a:extLst>
+                    </a:blip>
+                    <a:srcRect/>
                     <a:stretch>
                       <a:fillRect/>
                     </a:stretch>
                   </pic:blipFill>
-                  <pic:spPr>
+                  <pic:spPr bwMode="auto">
                     <a:xfrm>
                       <a:off x="0" y="0"/>
-                      <a:ext cx="5943600" cy="2181860"/>
+                      <a:ext cx="3660100" cy="3600000"/>
                     </a:xfrm>
                     <a:prstGeom prst="rect">
                       <a:avLst/>
                     </a:prstGeom>
+                    <a:noFill/>
+                    <a:ln>
+                      <a:noFill/>
+                    </a:ln>
                   </pic:spPr>
                 </pic:pic>
               </a:graphicData>
@@ -3238,6 +3332,172 @@
         <w:bidi/>
         <w:jc w:val="both"/>
         <w:rPr>
+          <w:rFonts w:hint="cs"/>
+          <w:rtl/>
+          <w:lang w:bidi="fa-IR"/>
+        </w:rPr>
+      </w:pPr>
+      <w:r>
+        <w:rPr>
+          <w:rFonts w:hint="cs"/>
+          <w:rtl/>
+          <w:lang w:bidi="fa-IR"/>
+        </w:rPr>
+        <w:lastRenderedPageBreak/>
+        <w:t xml:space="preserve">نمودار </w:t>
+      </w:r>
+      <w:r>
+        <w:rPr>
+          <w:lang w:bidi="fa-IR"/>
+        </w:rPr>
+        <w:t>elbow</w:t>
+      </w:r>
+      <w:r>
+        <w:rPr>
+          <w:rFonts w:hint="cs"/>
+          <w:rtl/>
+          <w:lang w:bidi="fa-IR"/>
+        </w:rPr>
+        <w:t xml:space="preserve"> چندان مشابه با نمودار‌های </w:t>
+      </w:r>
+      <w:r>
+        <w:rPr>
+          <w:lang w:bidi="fa-IR"/>
+        </w:rPr>
+        <w:t>elbow</w:t>
+      </w:r>
+      <w:r>
+        <w:rPr>
+          <w:rFonts w:hint="cs"/>
+          <w:rtl/>
+          <w:lang w:bidi="fa-IR"/>
+        </w:rPr>
+        <w:t xml:space="preserve">‌ نرمال نشده است! به نظر </w:t>
+      </w:r>
+      <w:r>
+        <w:rPr>
+          <w:lang w:bidi="fa-IR"/>
+        </w:rPr>
+        <w:t>k=14</w:t>
+      </w:r>
+      <w:r>
+        <w:rPr>
+          <w:rFonts w:hint="cs"/>
+          <w:rtl/>
+          <w:lang w:bidi="fa-IR"/>
+        </w:rPr>
+        <w:t xml:space="preserve"> مناسب می‌آید.</w:t>
+      </w:r>
+      <w:bookmarkStart w:id="0" w:name="_GoBack"/>
+      <w:bookmarkEnd w:id="0"/>
+    </w:p>
+    <w:p>
+      <w:pPr>
+        <w:bidi/>
+        <w:jc w:val="both"/>
+        <w:rPr>
+          <w:rFonts w:hint="cs"/>
+          <w:rtl/>
+          <w:lang w:bidi="fa-IR"/>
+        </w:rPr>
+      </w:pPr>
+      <w:r>
+        <w:rPr>
+          <w:rFonts w:hint="cs"/>
+          <w:rtl/>
+          <w:lang w:bidi="fa-IR"/>
+        </w:rPr>
+        <w:t>ج)</w:t>
+      </w:r>
+    </w:p>
+    <w:p>
+      <w:pPr>
+        <w:rPr>
+          <w:rFonts w:ascii="IRANSansX Bold" w:hAnsi="IRANSansX Bold" w:cs="IRANSansX Bold"/>
+          <w:color w:val="002060"/>
+          <w:sz w:val="32"/>
+          <w:szCs w:val="32"/>
+          <w:rtl/>
+          <w:lang w:bidi="fa-IR"/>
+        </w:rPr>
+      </w:pPr>
+      <w:r>
+        <w:rPr>
+          <w:rFonts w:ascii="IRANSansX Bold" w:hAnsi="IRANSansX Bold" w:cs="IRANSansX Bold"/>
+          <w:color w:val="002060"/>
+          <w:sz w:val="32"/>
+          <w:szCs w:val="32"/>
+          <w:rtl/>
+          <w:lang w:bidi="fa-IR"/>
+        </w:rPr>
+        <w:br w:type="page"/>
+      </w:r>
+    </w:p>
+    <w:p>
+      <w:pPr>
+        <w:bidi/>
+        <w:jc w:val="both"/>
+        <w:rPr>
+          <w:rFonts w:ascii="IRANSansX Bold" w:hAnsi="IRANSansX Bold" w:cs="IRANSansX Bold"/>
+          <w:color w:val="002060"/>
+          <w:sz w:val="32"/>
+          <w:szCs w:val="32"/>
+          <w:rtl/>
+          <w:lang w:bidi="fa-IR"/>
+        </w:rPr>
+      </w:pPr>
+      <w:r>
+        <w:rPr>
+          <w:rFonts w:ascii="IRANSansX Bold" w:hAnsi="IRANSansX Bold" w:cs="IRANSansX Bold" w:hint="cs"/>
+          <w:color w:val="002060"/>
+          <w:sz w:val="32"/>
+          <w:szCs w:val="32"/>
+          <w:rtl/>
+          <w:lang w:bidi="fa-IR"/>
+        </w:rPr>
+        <w:lastRenderedPageBreak/>
+        <w:t>سوال ۴</w:t>
+      </w:r>
+    </w:p>
+    <w:p>
+      <w:pPr>
+        <w:bidi/>
+        <w:jc w:val="both"/>
+        <w:rPr>
+          <w:rtl/>
+          <w:lang w:bidi="fa-IR"/>
+        </w:rPr>
+      </w:pPr>
+      <w:r>
+        <w:rPr>
+          <w:rFonts w:hint="cs"/>
+          <w:rtl/>
+          <w:lang w:bidi="fa-IR"/>
+        </w:rPr>
+        <w:t>۱)</w:t>
+      </w:r>
+      <w:r>
+        <w:rPr>
+          <w:rFonts w:hint="cs"/>
+          <w:rtl/>
+          <w:lang w:bidi="fa-IR"/>
+        </w:rPr>
+        <w:t xml:space="preserve"> مقدار بهینه و سیاست</w:t>
+      </w:r>
+      <w:r>
+        <w:rPr>
+          <w:rFonts w:hint="cs"/>
+          <w:rtl/>
+          <w:lang w:bidi="fa-IR"/>
+        </w:rPr>
+        <w:t xml:space="preserve"> بهینه به شرح زیر است:</w:t>
+      </w:r>
+    </w:p>
+    <w:p>
+      <w:pPr>
+        <w:bidi/>
+        <w:jc w:val="both"/>
+        <w:rPr>
           <w:rtl/>
           <w:lang w:bidi="fa-IR"/>
         </w:rPr>
@@ -3248,10 +3508,10 @@
           <w:rtl/>
         </w:rPr>
         <w:drawing>
-          <wp:inline distT="0" distB="0" distL="0" distR="0" wp14:anchorId="45349C67" wp14:editId="20408DD1">
-            <wp:extent cx="5943600" cy="3371215"/>
-            <wp:effectExtent l="0" t="0" r="0" b="635"/>
-            <wp:docPr id="26" name="Picture 26"/>
+          <wp:inline distT="0" distB="0" distL="0" distR="0" wp14:anchorId="51171BBA" wp14:editId="10BA4A01">
+            <wp:extent cx="5943600" cy="2181860"/>
+            <wp:effectExtent l="0" t="0" r="0" b="8890"/>
+            <wp:docPr id="25" name="Picture 25"/>
             <wp:cNvGraphicFramePr>
               <a:graphicFrameLocks xmlns:a="http://schemas.openxmlformats.org/drawingml/2006/main" noChangeAspect="1"/>
             </wp:cNvGraphicFramePr>
@@ -3271,7 +3531,7 @@
                   <pic:spPr>
                     <a:xfrm>
                       <a:off x="0" y="0"/>
-                      <a:ext cx="5943600" cy="3371215"/>
+                      <a:ext cx="5943600" cy="2181860"/>
                     </a:xfrm>
                     <a:prstGeom prst="rect">
                       <a:avLst/>
@@ -3295,81 +3555,14 @@
       </w:pPr>
       <w:r>
         <w:rPr>
-          <w:rFonts w:hint="cs"/>
-          <w:rtl/>
-          <w:lang w:bidi="fa-IR"/>
-        </w:rPr>
-        <w:t>به نظر می‌رسد سیاست‌های اتخاذشده مناسب هستند.</w:t>
-      </w:r>
-    </w:p>
-    <w:p>
-      <w:pPr>
-        <w:rPr>
-          <w:rtl/>
-          <w:lang w:bidi="fa-IR"/>
-        </w:rPr>
-      </w:pPr>
-      <w:r>
-        <w:rPr>
-          <w:rtl/>
-          <w:lang w:bidi="fa-IR"/>
-        </w:rPr>
-        <w:br w:type="page"/>
-      </w:r>
-    </w:p>
-    <w:p>
-      <w:pPr>
-        <w:bidi/>
-        <w:jc w:val="both"/>
-        <w:rPr>
-          <w:rtl/>
-          <w:lang w:bidi="fa-IR"/>
-        </w:rPr>
-      </w:pPr>
-      <w:r>
-        <w:rPr>
-          <w:rFonts w:hint="cs"/>
-          <w:rtl/>
-          <w:lang w:bidi="fa-IR"/>
-        </w:rPr>
-        <w:lastRenderedPageBreak/>
-        <w:t>۲)</w:t>
-      </w:r>
-      <w:r>
-        <w:rPr>
-          <w:rFonts w:hint="cs"/>
-          <w:rtl/>
-          <w:lang w:bidi="fa-IR"/>
-        </w:rPr>
-        <w:t xml:space="preserve"> مقدار بهینه و سیاست بهینه</w:t>
-      </w:r>
-      <w:r>
-        <w:rPr>
-          <w:rFonts w:hint="cs"/>
-          <w:rtl/>
-          <w:lang w:bidi="fa-IR"/>
-        </w:rPr>
-        <w:t xml:space="preserve"> به شرح زیر است:</w:t>
-      </w:r>
-    </w:p>
-    <w:p>
-      <w:pPr>
-        <w:bidi/>
-        <w:jc w:val="both"/>
-        <w:rPr>
-          <w:lang w:bidi="fa-IR"/>
-        </w:rPr>
-      </w:pPr>
-      <w:r>
-        <w:rPr>
           <w:noProof/>
           <w:rtl/>
         </w:rPr>
         <w:drawing>
-          <wp:inline distT="0" distB="0" distL="0" distR="0" wp14:anchorId="58630767" wp14:editId="4DB9A0B0">
-            <wp:extent cx="5943600" cy="2704465"/>
+          <wp:inline distT="0" distB="0" distL="0" distR="0" wp14:anchorId="45349C67" wp14:editId="20408DD1">
+            <wp:extent cx="5943600" cy="3371215"/>
             <wp:effectExtent l="0" t="0" r="0" b="635"/>
-            <wp:docPr id="27" name="Picture 27"/>
+            <wp:docPr id="26" name="Picture 26"/>
             <wp:cNvGraphicFramePr>
               <a:graphicFrameLocks xmlns:a="http://schemas.openxmlformats.org/drawingml/2006/main" noChangeAspect="1"/>
             </wp:cNvGraphicFramePr>
@@ -3389,7 +3582,7 @@
                   <pic:spPr>
                     <a:xfrm>
                       <a:off x="0" y="0"/>
-                      <a:ext cx="5943600" cy="2704465"/>
+                      <a:ext cx="5943600" cy="3371215"/>
                     </a:xfrm>
                     <a:prstGeom prst="rect">
                       <a:avLst/>
@@ -3413,14 +3606,81 @@
       </w:pPr>
       <w:r>
         <w:rPr>
+          <w:rFonts w:hint="cs"/>
+          <w:rtl/>
+          <w:lang w:bidi="fa-IR"/>
+        </w:rPr>
+        <w:t>به نظر می‌رسد سیاست‌های اتخاذشده مناسب هستند.</w:t>
+      </w:r>
+    </w:p>
+    <w:p>
+      <w:pPr>
+        <w:rPr>
+          <w:rtl/>
+          <w:lang w:bidi="fa-IR"/>
+        </w:rPr>
+      </w:pPr>
+      <w:r>
+        <w:rPr>
+          <w:rtl/>
+          <w:lang w:bidi="fa-IR"/>
+        </w:rPr>
+        <w:br w:type="page"/>
+      </w:r>
+    </w:p>
+    <w:p>
+      <w:pPr>
+        <w:bidi/>
+        <w:jc w:val="both"/>
+        <w:rPr>
+          <w:rtl/>
+          <w:lang w:bidi="fa-IR"/>
+        </w:rPr>
+      </w:pPr>
+      <w:r>
+        <w:rPr>
+          <w:rFonts w:hint="cs"/>
+          <w:rtl/>
+          <w:lang w:bidi="fa-IR"/>
+        </w:rPr>
+        <w:lastRenderedPageBreak/>
+        <w:t>۲)</w:t>
+      </w:r>
+      <w:r>
+        <w:rPr>
+          <w:rFonts w:hint="cs"/>
+          <w:rtl/>
+          <w:lang w:bidi="fa-IR"/>
+        </w:rPr>
+        <w:t xml:space="preserve"> مقدار بهینه و سیاست بهینه</w:t>
+      </w:r>
+      <w:r>
+        <w:rPr>
+          <w:rFonts w:hint="cs"/>
+          <w:rtl/>
+          <w:lang w:bidi="fa-IR"/>
+        </w:rPr>
+        <w:t xml:space="preserve"> به شرح زیر است:</w:t>
+      </w:r>
+    </w:p>
+    <w:p>
+      <w:pPr>
+        <w:bidi/>
+        <w:jc w:val="both"/>
+        <w:rPr>
+          <w:lang w:bidi="fa-IR"/>
+        </w:rPr>
+      </w:pPr>
+      <w:r>
+        <w:rPr>
           <w:noProof/>
           <w:rtl/>
         </w:rPr>
         <w:drawing>
-          <wp:inline distT="0" distB="0" distL="0" distR="0" wp14:anchorId="48FD47E6" wp14:editId="3A97B593">
-            <wp:extent cx="5943600" cy="3427730"/>
-            <wp:effectExtent l="0" t="0" r="0" b="1270"/>
-            <wp:docPr id="28" name="Picture 28"/>
+          <wp:inline distT="0" distB="0" distL="0" distR="0" wp14:anchorId="58630767" wp14:editId="4DB9A0B0">
+            <wp:extent cx="5943600" cy="2704465"/>
+            <wp:effectExtent l="0" t="0" r="0" b="635"/>
+            <wp:docPr id="27" name="Picture 27"/>
             <wp:cNvGraphicFramePr>
               <a:graphicFrameLocks xmlns:a="http://schemas.openxmlformats.org/drawingml/2006/main" noChangeAspect="1"/>
             </wp:cNvGraphicFramePr>
@@ -3440,7 +3700,7 @@
                   <pic:spPr>
                     <a:xfrm>
                       <a:off x="0" y="0"/>
-                      <a:ext cx="5943600" cy="3427730"/>
+                      <a:ext cx="5943600" cy="2704465"/>
                     </a:xfrm>
                     <a:prstGeom prst="rect">
                       <a:avLst/>
@@ -3464,65 +3724,14 @@
       </w:pPr>
       <w:r>
         <w:rPr>
-          <w:rFonts w:hint="cs"/>
-          <w:rtl/>
-          <w:lang w:bidi="fa-IR"/>
-        </w:rPr>
-        <w:t>برای این حالت همگرایی سیاست خیلی زود اتفاق می‌افتد و مقادیر وضعیت برای بسیاری از وضعیت‌ها برابر با صفر می‌شود. در این شرایط حرکت بالا چپ به عنوان پیش فرض (آیدی ۰) برای بسیاری از وضعیت‌ها انتخاب می‌شود و لذا به طور اتفاقی برای تعدادی زیادی از وضعیت‌ها پاسخ مطلوب حاصل می‌شود اما با این حال قسمت بالا سمت راست جدول مناسب نیست.</w:t>
-      </w:r>
-    </w:p>
-    <w:p>
-      <w:pPr>
-        <w:bidi/>
-        <w:rPr>
-          <w:rtl/>
-          <w:lang w:bidi="fa-IR"/>
-        </w:rPr>
-      </w:pPr>
-      <w:r>
-        <w:rPr>
-          <w:rtl/>
-          <w:lang w:bidi="fa-IR"/>
-        </w:rPr>
-        <w:br w:type="page"/>
-      </w:r>
-      <w:r>
-        <w:rPr>
-          <w:rFonts w:hint="cs"/>
-          <w:rtl/>
-          <w:lang w:bidi="fa-IR"/>
-        </w:rPr>
-        <w:lastRenderedPageBreak/>
-        <w:t>۳</w:t>
-      </w:r>
-      <w:r>
-        <w:rPr>
-          <w:rFonts w:hint="cs"/>
-          <w:rtl/>
-          <w:lang w:bidi="fa-IR"/>
-        </w:rPr>
-        <w:t>) مقدار بهینه و سیاسی بهینه به شرح زیر است:</w:t>
-      </w:r>
-    </w:p>
-    <w:p>
-      <w:pPr>
-        <w:bidi/>
-        <w:jc w:val="both"/>
-        <w:rPr>
-          <w:rtl/>
-          <w:lang w:bidi="fa-IR"/>
-        </w:rPr>
-      </w:pPr>
-      <w:r>
-        <w:rPr>
           <w:noProof/>
           <w:rtl/>
         </w:rPr>
         <w:drawing>
-          <wp:inline distT="0" distB="0" distL="0" distR="0" wp14:anchorId="0669EF1B" wp14:editId="30AD11DC">
-            <wp:extent cx="5943600" cy="2495550"/>
-            <wp:effectExtent l="0" t="0" r="0" b="0"/>
-            <wp:docPr id="29" name="Picture 29"/>
+          <wp:inline distT="0" distB="0" distL="0" distR="0" wp14:anchorId="48FD47E6" wp14:editId="3A97B593">
+            <wp:extent cx="5943600" cy="3427730"/>
+            <wp:effectExtent l="0" t="0" r="0" b="1270"/>
+            <wp:docPr id="28" name="Picture 28"/>
             <wp:cNvGraphicFramePr>
               <a:graphicFrameLocks xmlns:a="http://schemas.openxmlformats.org/drawingml/2006/main" noChangeAspect="1"/>
             </wp:cNvGraphicFramePr>
@@ -3542,7 +3751,7 @@
                   <pic:spPr>
                     <a:xfrm>
                       <a:off x="0" y="0"/>
-                      <a:ext cx="5943600" cy="2495550"/>
+                      <a:ext cx="5943600" cy="3427730"/>
                     </a:xfrm>
                     <a:prstGeom prst="rect">
                       <a:avLst/>
@@ -3566,14 +3775,65 @@
       </w:pPr>
       <w:r>
         <w:rPr>
+          <w:rFonts w:hint="cs"/>
+          <w:rtl/>
+          <w:lang w:bidi="fa-IR"/>
+        </w:rPr>
+        <w:t>برای این حالت همگرایی سیاست خیلی زود اتفاق می‌افتد و مقادیر وضعیت برای بسیاری از وضعیت‌ها برابر با صفر می‌شود. در این شرایط حرکت بالا چپ به عنوان پیش فرض (آیدی ۰) برای بسیاری از وضعیت‌ها انتخاب می‌شود و لذا به طور اتفاقی برای تعدادی زیادی از وضعیت‌ها پاسخ مطلوب حاصل می‌شود اما با این حال قسمت بالا سمت راست جدول مناسب نیست.</w:t>
+      </w:r>
+    </w:p>
+    <w:p>
+      <w:pPr>
+        <w:bidi/>
+        <w:rPr>
+          <w:rtl/>
+          <w:lang w:bidi="fa-IR"/>
+        </w:rPr>
+      </w:pPr>
+      <w:r>
+        <w:rPr>
+          <w:rtl/>
+          <w:lang w:bidi="fa-IR"/>
+        </w:rPr>
+        <w:br w:type="page"/>
+      </w:r>
+      <w:r>
+        <w:rPr>
+          <w:rFonts w:hint="cs"/>
+          <w:rtl/>
+          <w:lang w:bidi="fa-IR"/>
+        </w:rPr>
+        <w:lastRenderedPageBreak/>
+        <w:t>۳</w:t>
+      </w:r>
+      <w:r>
+        <w:rPr>
+          <w:rFonts w:hint="cs"/>
+          <w:rtl/>
+          <w:lang w:bidi="fa-IR"/>
+        </w:rPr>
+        <w:t>) مقدار بهینه و سیاسی بهینه به شرح زیر است:</w:t>
+      </w:r>
+    </w:p>
+    <w:p>
+      <w:pPr>
+        <w:bidi/>
+        <w:jc w:val="both"/>
+        <w:rPr>
+          <w:rtl/>
+          <w:lang w:bidi="fa-IR"/>
+        </w:rPr>
+      </w:pPr>
+      <w:r>
+        <w:rPr>
           <w:noProof/>
           <w:rtl/>
         </w:rPr>
         <w:drawing>
-          <wp:inline distT="0" distB="0" distL="0" distR="0" wp14:anchorId="5C5397C4" wp14:editId="63406042">
-            <wp:extent cx="5943600" cy="3361690"/>
+          <wp:inline distT="0" distB="0" distL="0" distR="0" wp14:anchorId="0669EF1B" wp14:editId="30AD11DC">
+            <wp:extent cx="5943600" cy="2495550"/>
             <wp:effectExtent l="0" t="0" r="0" b="0"/>
-            <wp:docPr id="30" name="Picture 30"/>
+            <wp:docPr id="29" name="Picture 29"/>
             <wp:cNvGraphicFramePr>
               <a:graphicFrameLocks xmlns:a="http://schemas.openxmlformats.org/drawingml/2006/main" noChangeAspect="1"/>
             </wp:cNvGraphicFramePr>
@@ -3593,6 +3853,57 @@
                   <pic:spPr>
                     <a:xfrm>
                       <a:off x="0" y="0"/>
+                      <a:ext cx="5943600" cy="2495550"/>
+                    </a:xfrm>
+                    <a:prstGeom prst="rect">
+                      <a:avLst/>
+                    </a:prstGeom>
+                  </pic:spPr>
+                </pic:pic>
+              </a:graphicData>
+            </a:graphic>
+          </wp:inline>
+        </w:drawing>
+      </w:r>
+    </w:p>
+    <w:p>
+      <w:pPr>
+        <w:bidi/>
+        <w:jc w:val="both"/>
+        <w:rPr>
+          <w:rtl/>
+          <w:lang w:bidi="fa-IR"/>
+        </w:rPr>
+      </w:pPr>
+      <w:r>
+        <w:rPr>
+          <w:noProof/>
+          <w:rtl/>
+        </w:rPr>
+        <w:drawing>
+          <wp:inline distT="0" distB="0" distL="0" distR="0" wp14:anchorId="5C5397C4" wp14:editId="63406042">
+            <wp:extent cx="5943600" cy="3361690"/>
+            <wp:effectExtent l="0" t="0" r="0" b="0"/>
+            <wp:docPr id="30" name="Picture 30"/>
+            <wp:cNvGraphicFramePr>
+              <a:graphicFrameLocks xmlns:a="http://schemas.openxmlformats.org/drawingml/2006/main" noChangeAspect="1"/>
+            </wp:cNvGraphicFramePr>
+            <a:graphic xmlns:a="http://schemas.openxmlformats.org/drawingml/2006/main">
+              <a:graphicData uri="http://schemas.openxmlformats.org/drawingml/2006/picture">
+                <pic:pic xmlns:pic="http://schemas.openxmlformats.org/drawingml/2006/picture">
+                  <pic:nvPicPr>
+                    <pic:cNvPr id="1" name=""/>
+                    <pic:cNvPicPr/>
+                  </pic:nvPicPr>
+                  <pic:blipFill>
+                    <a:blip r:embed="rId26"/>
+                    <a:stretch>
+                      <a:fillRect/>
+                    </a:stretch>
+                  </pic:blipFill>
+                  <pic:spPr>
+                    <a:xfrm>
+                      <a:off x="0" y="0"/>
                       <a:ext cx="5943600" cy="3361690"/>
                     </a:xfrm>
                     <a:prstGeom prst="rect">
@@ -3696,7 +4007,7 @@
                     <pic:cNvPicPr/>
                   </pic:nvPicPr>
                   <pic:blipFill>
-                    <a:blip r:embed="rId26" cstate="print">
+                    <a:blip r:embed="rId27" cstate="print">
                       <a:extLst>
                         <a:ext uri="{28A0092B-C50C-407E-A947-70E740481C1C}">
                           <a14:useLocalDpi xmlns:a14="http://schemas.microsoft.com/office/drawing/2010/main" val="0"/>
@@ -3753,7 +4064,7 @@
                     <pic:cNvPicPr/>
                   </pic:nvPicPr>
                   <pic:blipFill>
-                    <a:blip r:embed="rId27"/>
+                    <a:blip r:embed="rId28"/>
                     <a:stretch>
                       <a:fillRect/>
                     </a:stretch>
@@ -3793,58 +4104,6 @@
             <wp:extent cx="4452095" cy="2520000"/>
             <wp:effectExtent l="0" t="0" r="5715" b="0"/>
             <wp:docPr id="33" name="Picture 33"/>
-            <wp:cNvGraphicFramePr>
-              <a:graphicFrameLocks xmlns:a="http://schemas.openxmlformats.org/drawingml/2006/main" noChangeAspect="1"/>
-            </wp:cNvGraphicFramePr>
-            <a:graphic xmlns:a="http://schemas.openxmlformats.org/drawingml/2006/main">
-              <a:graphicData uri="http://schemas.openxmlformats.org/drawingml/2006/picture">
-                <pic:pic xmlns:pic="http://schemas.openxmlformats.org/drawingml/2006/picture">
-                  <pic:nvPicPr>
-                    <pic:cNvPr id="1" name=""/>
-                    <pic:cNvPicPr/>
-                  </pic:nvPicPr>
-                  <pic:blipFill>
-                    <a:blip r:embed="rId28"/>
-                    <a:stretch>
-                      <a:fillRect/>
-                    </a:stretch>
-                  </pic:blipFill>
-                  <pic:spPr>
-                    <a:xfrm>
-                      <a:off x="0" y="0"/>
-                      <a:ext cx="4452095" cy="2520000"/>
-                    </a:xfrm>
-                    <a:prstGeom prst="rect">
-                      <a:avLst/>
-                    </a:prstGeom>
-                  </pic:spPr>
-                </pic:pic>
-              </a:graphicData>
-            </a:graphic>
-          </wp:inline>
-        </w:drawing>
-      </w:r>
-    </w:p>
-    <w:p>
-      <w:pPr>
-        <w:bidi/>
-        <w:jc w:val="center"/>
-        <w:rPr>
-          <w:rtl/>
-          <w:lang w:bidi="fa-IR"/>
-        </w:rPr>
-      </w:pPr>
-      <w:r>
-        <w:rPr>
-          <w:noProof/>
-          <w:rtl/>
-        </w:rPr>
-        <w:lastRenderedPageBreak/>
-        <w:drawing>
-          <wp:inline distT="0" distB="0" distL="0" distR="0" wp14:anchorId="05ED3AE4" wp14:editId="041AD987">
-            <wp:extent cx="4417079" cy="2520000"/>
-            <wp:effectExtent l="0" t="0" r="2540" b="0"/>
-            <wp:docPr id="34" name="Picture 34"/>
             <wp:cNvGraphicFramePr>
               <a:graphicFrameLocks xmlns:a="http://schemas.openxmlformats.org/drawingml/2006/main" noChangeAspect="1"/>
             </wp:cNvGraphicFramePr>
@@ -3864,7 +4123,7 @@
                   <pic:spPr>
                     <a:xfrm>
                       <a:off x="0" y="0"/>
-                      <a:ext cx="4417079" cy="2520000"/>
+                      <a:ext cx="4452095" cy="2520000"/>
                     </a:xfrm>
                     <a:prstGeom prst="rect">
                       <a:avLst/>
@@ -3880,126 +4139,6 @@
     <w:p>
       <w:pPr>
         <w:bidi/>
-        <w:jc w:val="both"/>
-        <w:rPr>
-          <w:rtl/>
-          <w:lang w:bidi="fa-IR"/>
-        </w:rPr>
-      </w:pPr>
-      <w:r>
-        <w:rPr>
-          <w:rFonts w:hint="cs"/>
-          <w:rtl/>
-          <w:lang w:bidi="fa-IR"/>
-        </w:rPr>
-        <w:t>با بررسی حالت‌های مختلف در می‌یابیم که به جز برای مقدار ۰.۱ برای سه حالت دیگر سیاست بهینه یکسان و در یک حالت مناسب قرار دارد. اما برای ۰.۱</w:t>
-      </w:r>
-      <w:r>
-        <w:rPr>
-          <w:lang w:bidi="fa-IR"/>
-        </w:rPr>
-        <w:t xml:space="preserve"> </w:t>
-      </w:r>
-      <w:r>
-        <w:rPr>
-          <w:rFonts w:hint="cs"/>
-          <w:rtl/>
-          <w:lang w:bidi="fa-IR"/>
-        </w:rPr>
-        <w:t xml:space="preserve">برای بخش بالا چپ جدول به نقطه نهایی می‌رسیم و برای قسمت‌های دیگر به وضعیت‌های نامطلوبی خواهیم رفت؛ </w:t>
-      </w:r>
-      <w:r>
-        <w:rPr>
-          <w:rFonts w:hint="cs"/>
-          <w:rtl/>
-          <w:lang w:bidi="fa-IR"/>
-        </w:rPr>
-        <w:t>این نشان م</w:t>
-      </w:r>
-      <w:r>
-        <w:rPr>
-          <w:rFonts w:hint="cs"/>
-          <w:rtl/>
-          <w:lang w:bidi="fa-IR"/>
-        </w:rPr>
-        <w:t>ی‌دهد که وقتی آینده‌نگری مدل شدیدا کم باشد، مدل نمی‌تواند به جواب مناسبی دست پیدا کند و ترجیح می‌دهد عامل را در نزدیکی جایی که هست نگه دارد.</w:t>
-      </w:r>
-    </w:p>
-    <w:p>
-      <w:pPr>
-        <w:bidi/>
-        <w:jc w:val="both"/>
-        <w:rPr>
-          <w:rtl/>
-          <w:lang w:bidi="fa-IR"/>
-        </w:rPr>
-      </w:pPr>
-    </w:p>
-    <w:p>
-      <w:pPr>
-        <w:bidi/>
-        <w:jc w:val="both"/>
-        <w:rPr>
-          <w:rtl/>
-          <w:lang w:bidi="fa-IR"/>
-        </w:rPr>
-      </w:pPr>
-      <w:r>
-        <w:rPr>
-          <w:rFonts w:hint="cs"/>
-          <w:rtl/>
-          <w:lang w:bidi="fa-IR"/>
-        </w:rPr>
-        <w:t xml:space="preserve">حال چهار حالت </w:t>
-      </w:r>
-      <w:r>
-        <w:rPr>
-          <w:lang w:bidi="fa-IR"/>
-        </w:rPr>
-        <w:t>discount factor</w:t>
-      </w:r>
-      <w:r>
-        <w:rPr>
-          <w:rFonts w:hint="cs"/>
-          <w:rtl/>
-          <w:lang w:bidi="fa-IR"/>
-        </w:rPr>
-        <w:t xml:space="preserve">‌ </w:t>
-      </w:r>
-      <w:r>
-        <w:rPr>
-          <w:rFonts w:hint="cs"/>
-          <w:rtl/>
-          <w:lang w:bidi="fa-IR"/>
-        </w:rPr>
-        <w:t>قسمت قبل به علاوه‌ی حالت ۰.۹۹</w:t>
-      </w:r>
-      <w:r>
-        <w:rPr>
-          <w:lang w:bidi="fa-IR"/>
-        </w:rPr>
-        <w:t xml:space="preserve"> </w:t>
-      </w:r>
-      <w:r>
-        <w:rPr>
-          <w:rFonts w:hint="cs"/>
-          <w:rtl/>
-          <w:lang w:bidi="fa-IR"/>
-        </w:rPr>
-        <w:t>را برای تنظیم قسمت ۲ بدست می‌آوریم.</w:t>
-      </w:r>
-      <w:r>
-        <w:rPr>
-          <w:rFonts w:hint="cs"/>
-          <w:rtl/>
-          <w:lang w:bidi="fa-IR"/>
-        </w:rPr>
-        <w:t xml:space="preserve"> نتایج سیاست بهینه به ترتیب برای ۰.۹۹، ۰.۹، ۰.۷۵، ۰.۵ و ۰.۱ به شرح زیر است:</w:t>
-      </w:r>
-    </w:p>
-    <w:p>
-      <w:pPr>
-        <w:bidi/>
         <w:jc w:val="center"/>
         <w:rPr>
           <w:rtl/>
@@ -4013,10 +4152,10 @@
         </w:rPr>
         <w:lastRenderedPageBreak/>
         <w:drawing>
-          <wp:inline distT="0" distB="0" distL="0" distR="0" wp14:anchorId="0A638E09" wp14:editId="65F0F797">
-            <wp:extent cx="4440361" cy="2520000"/>
-            <wp:effectExtent l="0" t="0" r="0" b="0"/>
-            <wp:docPr id="37" name="Picture 37"/>
+          <wp:inline distT="0" distB="0" distL="0" distR="0" wp14:anchorId="05ED3AE4" wp14:editId="041AD987">
+            <wp:extent cx="4417079" cy="2520000"/>
+            <wp:effectExtent l="0" t="0" r="2540" b="0"/>
+            <wp:docPr id="34" name="Picture 34"/>
             <wp:cNvGraphicFramePr>
               <a:graphicFrameLocks xmlns:a="http://schemas.openxmlformats.org/drawingml/2006/main" noChangeAspect="1"/>
             </wp:cNvGraphicFramePr>
@@ -4036,7 +4175,7 @@
                   <pic:spPr>
                     <a:xfrm>
                       <a:off x="0" y="0"/>
-                      <a:ext cx="4440361" cy="2520000"/>
+                      <a:ext cx="4417079" cy="2520000"/>
                     </a:xfrm>
                     <a:prstGeom prst="rect">
                       <a:avLst/>
@@ -4052,6 +4191,126 @@
     <w:p>
       <w:pPr>
         <w:bidi/>
+        <w:jc w:val="both"/>
+        <w:rPr>
+          <w:rtl/>
+          <w:lang w:bidi="fa-IR"/>
+        </w:rPr>
+      </w:pPr>
+      <w:r>
+        <w:rPr>
+          <w:rFonts w:hint="cs"/>
+          <w:rtl/>
+          <w:lang w:bidi="fa-IR"/>
+        </w:rPr>
+        <w:t>با بررسی حالت‌های مختلف در می‌یابیم که به جز برای مقدار ۰.۱ برای سه حالت دیگر سیاست بهینه یکسان و در یک حالت مناسب قرار دارد. اما برای ۰.۱</w:t>
+      </w:r>
+      <w:r>
+        <w:rPr>
+          <w:lang w:bidi="fa-IR"/>
+        </w:rPr>
+        <w:t xml:space="preserve"> </w:t>
+      </w:r>
+      <w:r>
+        <w:rPr>
+          <w:rFonts w:hint="cs"/>
+          <w:rtl/>
+          <w:lang w:bidi="fa-IR"/>
+        </w:rPr>
+        <w:t xml:space="preserve">برای بخش بالا چپ جدول به نقطه نهایی می‌رسیم و برای قسمت‌های دیگر به وضعیت‌های نامطلوبی خواهیم رفت؛ </w:t>
+      </w:r>
+      <w:r>
+        <w:rPr>
+          <w:rFonts w:hint="cs"/>
+          <w:rtl/>
+          <w:lang w:bidi="fa-IR"/>
+        </w:rPr>
+        <w:t>این نشان م</w:t>
+      </w:r>
+      <w:r>
+        <w:rPr>
+          <w:rFonts w:hint="cs"/>
+          <w:rtl/>
+          <w:lang w:bidi="fa-IR"/>
+        </w:rPr>
+        <w:t>ی‌دهد که وقتی آینده‌نگری مدل شدیدا کم باشد، مدل نمی‌تواند به جواب مناسبی دست پیدا کند و ترجیح می‌دهد عامل را در نزدیکی جایی که هست نگه دارد.</w:t>
+      </w:r>
+    </w:p>
+    <w:p>
+      <w:pPr>
+        <w:bidi/>
+        <w:jc w:val="both"/>
+        <w:rPr>
+          <w:rtl/>
+          <w:lang w:bidi="fa-IR"/>
+        </w:rPr>
+      </w:pPr>
+    </w:p>
+    <w:p>
+      <w:pPr>
+        <w:bidi/>
+        <w:jc w:val="both"/>
+        <w:rPr>
+          <w:rtl/>
+          <w:lang w:bidi="fa-IR"/>
+        </w:rPr>
+      </w:pPr>
+      <w:r>
+        <w:rPr>
+          <w:rFonts w:hint="cs"/>
+          <w:rtl/>
+          <w:lang w:bidi="fa-IR"/>
+        </w:rPr>
+        <w:t xml:space="preserve">حال چهار حالت </w:t>
+      </w:r>
+      <w:r>
+        <w:rPr>
+          <w:lang w:bidi="fa-IR"/>
+        </w:rPr>
+        <w:t>discount factor</w:t>
+      </w:r>
+      <w:r>
+        <w:rPr>
+          <w:rFonts w:hint="cs"/>
+          <w:rtl/>
+          <w:lang w:bidi="fa-IR"/>
+        </w:rPr>
+        <w:t xml:space="preserve">‌ </w:t>
+      </w:r>
+      <w:r>
+        <w:rPr>
+          <w:rFonts w:hint="cs"/>
+          <w:rtl/>
+          <w:lang w:bidi="fa-IR"/>
+        </w:rPr>
+        <w:t>قسمت قبل به علاوه‌ی حالت ۰.۹۹</w:t>
+      </w:r>
+      <w:r>
+        <w:rPr>
+          <w:lang w:bidi="fa-IR"/>
+        </w:rPr>
+        <w:t xml:space="preserve"> </w:t>
+      </w:r>
+      <w:r>
+        <w:rPr>
+          <w:rFonts w:hint="cs"/>
+          <w:rtl/>
+          <w:lang w:bidi="fa-IR"/>
+        </w:rPr>
+        <w:t>را برای تنظیم قسمت ۲ بدست می‌آوریم.</w:t>
+      </w:r>
+      <w:r>
+        <w:rPr>
+          <w:rFonts w:hint="cs"/>
+          <w:rtl/>
+          <w:lang w:bidi="fa-IR"/>
+        </w:rPr>
+        <w:t xml:space="preserve"> نتایج سیاست بهینه به ترتیب برای ۰.۹۹، ۰.۹، ۰.۷۵، ۰.۵ و ۰.۱ به شرح زیر است:</w:t>
+      </w:r>
+    </w:p>
+    <w:p>
+      <w:pPr>
+        <w:bidi/>
         <w:jc w:val="center"/>
         <w:rPr>
           <w:rtl/>
@@ -4063,11 +4322,12 @@
           <w:noProof/>
           <w:rtl/>
         </w:rPr>
+        <w:lastRenderedPageBreak/>
         <w:drawing>
-          <wp:inline distT="0" distB="0" distL="0" distR="0" wp14:anchorId="3704464A" wp14:editId="7604653A">
-            <wp:extent cx="4426196" cy="2520000"/>
+          <wp:inline distT="0" distB="0" distL="0" distR="0" wp14:anchorId="0A638E09" wp14:editId="65F0F797">
+            <wp:extent cx="4440361" cy="2520000"/>
             <wp:effectExtent l="0" t="0" r="0" b="0"/>
-            <wp:docPr id="38" name="Picture 38"/>
+            <wp:docPr id="37" name="Picture 37"/>
             <wp:cNvGraphicFramePr>
               <a:graphicFrameLocks xmlns:a="http://schemas.openxmlformats.org/drawingml/2006/main" noChangeAspect="1"/>
             </wp:cNvGraphicFramePr>
@@ -4087,7 +4347,7 @@
                   <pic:spPr>
                     <a:xfrm>
                       <a:off x="0" y="0"/>
-                      <a:ext cx="4426196" cy="2520000"/>
+                      <a:ext cx="4440361" cy="2520000"/>
                     </a:xfrm>
                     <a:prstGeom prst="rect">
                       <a:avLst/>
@@ -4115,10 +4375,10 @@
           <w:rtl/>
         </w:rPr>
         <w:drawing>
-          <wp:inline distT="0" distB="0" distL="0" distR="0" wp14:anchorId="67B33E07" wp14:editId="36A0F2F1">
-            <wp:extent cx="4467273" cy="2520000"/>
+          <wp:inline distT="0" distB="0" distL="0" distR="0" wp14:anchorId="3704464A" wp14:editId="7604653A">
+            <wp:extent cx="4426196" cy="2520000"/>
             <wp:effectExtent l="0" t="0" r="0" b="0"/>
-            <wp:docPr id="39" name="Picture 39"/>
+            <wp:docPr id="38" name="Picture 38"/>
             <wp:cNvGraphicFramePr>
               <a:graphicFrameLocks xmlns:a="http://schemas.openxmlformats.org/drawingml/2006/main" noChangeAspect="1"/>
             </wp:cNvGraphicFramePr>
@@ -4138,7 +4398,7 @@
                   <pic:spPr>
                     <a:xfrm>
                       <a:off x="0" y="0"/>
-                      <a:ext cx="4467273" cy="2520000"/>
+                      <a:ext cx="4426196" cy="2520000"/>
                     </a:xfrm>
                     <a:prstGeom prst="rect">
                       <a:avLst/>
@@ -4165,12 +4425,11 @@
           <w:noProof/>
           <w:rtl/>
         </w:rPr>
-        <w:lastRenderedPageBreak/>
         <w:drawing>
-          <wp:inline distT="0" distB="0" distL="0" distR="0" wp14:anchorId="14F9AF17" wp14:editId="0AD3ADFF">
-            <wp:extent cx="4427027" cy="2520000"/>
+          <wp:inline distT="0" distB="0" distL="0" distR="0" wp14:anchorId="67B33E07" wp14:editId="36A0F2F1">
+            <wp:extent cx="4467273" cy="2520000"/>
             <wp:effectExtent l="0" t="0" r="0" b="0"/>
-            <wp:docPr id="40" name="Picture 40"/>
+            <wp:docPr id="39" name="Picture 39"/>
             <wp:cNvGraphicFramePr>
               <a:graphicFrameLocks xmlns:a="http://schemas.openxmlformats.org/drawingml/2006/main" noChangeAspect="1"/>
             </wp:cNvGraphicFramePr>
@@ -4190,7 +4449,7 @@
                   <pic:spPr>
                     <a:xfrm>
                       <a:off x="0" y="0"/>
-                      <a:ext cx="4427027" cy="2520000"/>
+                      <a:ext cx="4467273" cy="2520000"/>
                     </a:xfrm>
                     <a:prstGeom prst="rect">
                       <a:avLst/>
@@ -4217,11 +4476,12 @@
           <w:noProof/>
           <w:rtl/>
         </w:rPr>
+        <w:lastRenderedPageBreak/>
         <w:drawing>
-          <wp:inline distT="0" distB="0" distL="0" distR="0" wp14:anchorId="231AD417" wp14:editId="0C71FB4A">
-            <wp:extent cx="4450415" cy="2520000"/>
-            <wp:effectExtent l="0" t="0" r="7620" b="0"/>
-            <wp:docPr id="41" name="Picture 41"/>
+          <wp:inline distT="0" distB="0" distL="0" distR="0" wp14:anchorId="14F9AF17" wp14:editId="0AD3ADFF">
+            <wp:extent cx="4427027" cy="2520000"/>
+            <wp:effectExtent l="0" t="0" r="0" b="0"/>
+            <wp:docPr id="40" name="Picture 40"/>
             <wp:cNvGraphicFramePr>
               <a:graphicFrameLocks xmlns:a="http://schemas.openxmlformats.org/drawingml/2006/main" noChangeAspect="1"/>
             </wp:cNvGraphicFramePr>
@@ -4241,7 +4501,7 @@
                   <pic:spPr>
                     <a:xfrm>
                       <a:off x="0" y="0"/>
-                      <a:ext cx="4450415" cy="2520000"/>
+                      <a:ext cx="4427027" cy="2520000"/>
                     </a:xfrm>
                     <a:prstGeom prst="rect">
                       <a:avLst/>
@@ -4257,136 +4517,7 @@
     <w:p>
       <w:pPr>
         <w:bidi/>
-        <w:jc w:val="both"/>
-        <w:rPr>
-          <w:lang w:bidi="fa-IR"/>
-        </w:rPr>
-      </w:pPr>
-      <w:r>
-        <w:rPr>
-          <w:rFonts w:hint="cs"/>
-          <w:rtl/>
-          <w:lang w:bidi="fa-IR"/>
-        </w:rPr>
-        <w:t xml:space="preserve">در تمامی این حالات، جدول مقادیر غالبا شامل مقدار صفر است و تنها چندین وضعیت بالای جدول مقدار دارد. با توجه به آنکه حرکت به سمت بالا چپ با آیدی ۰ به نوعی حرکت پیش فرض محسوب می‌شود، این باعث می‌شود تا در ابتدا جدول سیاست در یک وضعیت معقول قرار داشته باشد و همگرایی سیاست در چندین گام اول رخ دهد. اما همانظور که مشخص است </w:t>
-      </w:r>
-      <w:r>
-        <w:rPr>
-          <w:rFonts w:hint="cs"/>
-          <w:rtl/>
-          <w:lang w:bidi="fa-IR"/>
-        </w:rPr>
-        <w:t xml:space="preserve">برای خانه‌های بالا راست سیاست‌های پیشنهادی مناسب نیستند. تغییر </w:t>
-      </w:r>
-      <w:r>
-        <w:rPr>
-          <w:lang w:bidi="fa-IR"/>
-        </w:rPr>
-        <w:t>discount factor</w:t>
-      </w:r>
-      <w:r>
-        <w:rPr>
-          <w:rFonts w:hint="cs"/>
-          <w:rtl/>
-          <w:lang w:bidi="fa-IR"/>
-        </w:rPr>
-        <w:t xml:space="preserve"> برای حل این مشکل موثر نیست. شاید تغییر عم</w:t>
-      </w:r>
-      <w:r>
-        <w:rPr>
-          <w:rFonts w:hint="cs"/>
-          <w:rtl/>
-          <w:lang w:bidi="fa-IR"/>
-        </w:rPr>
-        <w:t>ل پیش‌فرض بتواند مشکل را حل کند و یا آنکه شاید بتوان پیاده‌سازی را به گونه‌ای تغییر داد که در چند گام اول امکان خاتمه الگوریتم به دلیل همگرایی سیاست وجود نداشته باشد.</w:t>
-      </w:r>
-    </w:p>
-    <w:p>
-      <w:pPr>
-        <w:bidi/>
-        <w:jc w:val="both"/>
-        <w:rPr>
-          <w:rtl/>
-          <w:lang w:bidi="fa-IR"/>
-        </w:rPr>
-      </w:pPr>
-      <w:r>
-        <w:rPr>
-          <w:rFonts w:hint="cs"/>
-          <w:rtl/>
-          <w:lang w:bidi="fa-IR"/>
-        </w:rPr>
-        <w:lastRenderedPageBreak/>
-        <w:t xml:space="preserve">۵) </w:t>
-      </w:r>
-      <w:r>
-        <w:rPr>
-          <w:rFonts w:hint="cs"/>
-          <w:rtl/>
-          <w:lang w:bidi="fa-IR"/>
-        </w:rPr>
-        <w:t xml:space="preserve">با مقدار </w:t>
-      </w:r>
-      <w:r>
-        <w:rPr>
-          <w:lang w:bidi="fa-IR"/>
-        </w:rPr>
-        <w:t>discount = 0.9</w:t>
-      </w:r>
-      <w:r>
-        <w:rPr>
-          <w:rFonts w:hint="cs"/>
-          <w:rtl/>
-          <w:lang w:bidi="fa-IR"/>
-        </w:rPr>
-        <w:t xml:space="preserve"> برای سه محیط پایه، بدون اصطکاک و با اصطکاک </w:t>
-      </w:r>
-      <w:r>
-        <w:rPr>
-          <w:rFonts w:hint="cs"/>
-          <w:rtl/>
-          <w:lang w:bidi="fa-IR"/>
-        </w:rPr>
-        <w:t xml:space="preserve">زیاد به ترتیب نتایج زیر حاصل شد. </w:t>
-      </w:r>
-    </w:p>
-    <w:p>
-      <w:pPr>
-        <w:bidi/>
-        <w:jc w:val="both"/>
-        <w:rPr>
-          <w:rtl/>
-          <w:lang w:bidi="fa-IR"/>
-        </w:rPr>
-      </w:pPr>
-    </w:p>
-    <w:p>
-      <w:pPr>
-        <w:bidi/>
-        <w:jc w:val="both"/>
-        <w:rPr>
-          <w:rFonts w:ascii="IRANSansX Bold" w:hAnsi="IRANSansX Bold" w:cs="IRANSansX Bold"/>
-          <w:b/>
-          <w:bCs/>
-          <w:rtl/>
-          <w:lang w:bidi="fa-IR"/>
-        </w:rPr>
-      </w:pPr>
-      <w:r>
-        <w:rPr>
-          <w:rFonts w:ascii="IRANSansX Bold" w:hAnsi="IRANSansX Bold" w:cs="IRANSansX Bold"/>
-          <w:b/>
-          <w:bCs/>
-          <w:rtl/>
-          <w:lang w:bidi="fa-IR"/>
-        </w:rPr>
-        <w:t>محیط پایه</w:t>
-      </w:r>
-    </w:p>
-    <w:p>
-      <w:pPr>
-        <w:bidi/>
-        <w:jc w:val="both"/>
+        <w:jc w:val="center"/>
         <w:rPr>
           <w:rtl/>
           <w:lang w:bidi="fa-IR"/>
@@ -4398,10 +4529,10 @@
           <w:rtl/>
         </w:rPr>
         <w:drawing>
-          <wp:inline distT="0" distB="0" distL="0" distR="0" wp14:anchorId="4BF7AA1F" wp14:editId="7FEF3841">
-            <wp:extent cx="5943600" cy="2100580"/>
-            <wp:effectExtent l="0" t="0" r="0" b="0"/>
-            <wp:docPr id="42" name="Picture 42"/>
+          <wp:inline distT="0" distB="0" distL="0" distR="0" wp14:anchorId="231AD417" wp14:editId="0C71FB4A">
+            <wp:extent cx="4450415" cy="2520000"/>
+            <wp:effectExtent l="0" t="0" r="7620" b="0"/>
+            <wp:docPr id="41" name="Picture 41"/>
             <wp:cNvGraphicFramePr>
               <a:graphicFrameLocks xmlns:a="http://schemas.openxmlformats.org/drawingml/2006/main" noChangeAspect="1"/>
             </wp:cNvGraphicFramePr>
@@ -4421,7 +4552,7 @@
                   <pic:spPr>
                     <a:xfrm>
                       <a:off x="0" y="0"/>
-                      <a:ext cx="5943600" cy="2100580"/>
+                      <a:ext cx="4450415" cy="2520000"/>
                     </a:xfrm>
                     <a:prstGeom prst="rect">
                       <a:avLst/>
@@ -4439,6 +4570,135 @@
         <w:bidi/>
         <w:jc w:val="both"/>
         <w:rPr>
+          <w:lang w:bidi="fa-IR"/>
+        </w:rPr>
+      </w:pPr>
+      <w:r>
+        <w:rPr>
+          <w:rFonts w:hint="cs"/>
+          <w:rtl/>
+          <w:lang w:bidi="fa-IR"/>
+        </w:rPr>
+        <w:t xml:space="preserve">در تمامی این حالات، جدول مقادیر غالبا شامل مقدار صفر است و تنها چندین وضعیت بالای جدول مقدار دارد. با توجه به آنکه حرکت به سمت بالا چپ با آیدی ۰ به نوعی حرکت پیش فرض محسوب می‌شود، این باعث می‌شود تا در ابتدا جدول سیاست در یک وضعیت معقول قرار داشته باشد و همگرایی سیاست در چندین گام اول رخ دهد. اما همانظور که مشخص است </w:t>
+      </w:r>
+      <w:r>
+        <w:rPr>
+          <w:rFonts w:hint="cs"/>
+          <w:rtl/>
+          <w:lang w:bidi="fa-IR"/>
+        </w:rPr>
+        <w:t xml:space="preserve">برای خانه‌های بالا راست سیاست‌های پیشنهادی مناسب نیستند. تغییر </w:t>
+      </w:r>
+      <w:r>
+        <w:rPr>
+          <w:lang w:bidi="fa-IR"/>
+        </w:rPr>
+        <w:t>discount factor</w:t>
+      </w:r>
+      <w:r>
+        <w:rPr>
+          <w:rFonts w:hint="cs"/>
+          <w:rtl/>
+          <w:lang w:bidi="fa-IR"/>
+        </w:rPr>
+        <w:t xml:space="preserve"> برای حل این مشکل موثر نیست. شاید تغییر عم</w:t>
+      </w:r>
+      <w:r>
+        <w:rPr>
+          <w:rFonts w:hint="cs"/>
+          <w:rtl/>
+          <w:lang w:bidi="fa-IR"/>
+        </w:rPr>
+        <w:t>ل پیش‌فرض بتواند مشکل را حل کند و یا آنکه شاید بتوان پیاده‌سازی را به گونه‌ای تغییر داد که در چند گام اول امکان خاتمه الگوریتم به دلیل همگرایی سیاست وجود نداشته باشد.</w:t>
+      </w:r>
+    </w:p>
+    <w:p>
+      <w:pPr>
+        <w:bidi/>
+        <w:jc w:val="both"/>
+        <w:rPr>
+          <w:rtl/>
+          <w:lang w:bidi="fa-IR"/>
+        </w:rPr>
+      </w:pPr>
+      <w:r>
+        <w:rPr>
+          <w:rFonts w:hint="cs"/>
+          <w:rtl/>
+          <w:lang w:bidi="fa-IR"/>
+        </w:rPr>
+        <w:lastRenderedPageBreak/>
+        <w:t xml:space="preserve">۵) </w:t>
+      </w:r>
+      <w:r>
+        <w:rPr>
+          <w:rFonts w:hint="cs"/>
+          <w:rtl/>
+          <w:lang w:bidi="fa-IR"/>
+        </w:rPr>
+        <w:t xml:space="preserve">با مقدار </w:t>
+      </w:r>
+      <w:r>
+        <w:rPr>
+          <w:lang w:bidi="fa-IR"/>
+        </w:rPr>
+        <w:t>discount = 0.9</w:t>
+      </w:r>
+      <w:r>
+        <w:rPr>
+          <w:rFonts w:hint="cs"/>
+          <w:rtl/>
+          <w:lang w:bidi="fa-IR"/>
+        </w:rPr>
+        <w:t xml:space="preserve"> برای سه محیط پایه، بدون اصطکاک و با اصطکاک </w:t>
+      </w:r>
+      <w:r>
+        <w:rPr>
+          <w:rFonts w:hint="cs"/>
+          <w:rtl/>
+          <w:lang w:bidi="fa-IR"/>
+        </w:rPr>
+        <w:t xml:space="preserve">زیاد به ترتیب نتایج زیر حاصل شد. </w:t>
+      </w:r>
+    </w:p>
+    <w:p>
+      <w:pPr>
+        <w:bidi/>
+        <w:jc w:val="both"/>
+        <w:rPr>
+          <w:rtl/>
+          <w:lang w:bidi="fa-IR"/>
+        </w:rPr>
+      </w:pPr>
+    </w:p>
+    <w:p>
+      <w:pPr>
+        <w:bidi/>
+        <w:jc w:val="both"/>
+        <w:rPr>
+          <w:rFonts w:ascii="IRANSansX Bold" w:hAnsi="IRANSansX Bold" w:cs="IRANSansX Bold"/>
+          <w:b/>
+          <w:bCs/>
+          <w:rtl/>
+          <w:lang w:bidi="fa-IR"/>
+        </w:rPr>
+      </w:pPr>
+      <w:r>
+        <w:rPr>
+          <w:rFonts w:ascii="IRANSansX Bold" w:hAnsi="IRANSansX Bold" w:cs="IRANSansX Bold"/>
+          <w:b/>
+          <w:bCs/>
+          <w:rtl/>
+          <w:lang w:bidi="fa-IR"/>
+        </w:rPr>
+        <w:t>محیط پایه</w:t>
+      </w:r>
+    </w:p>
+    <w:p>
+      <w:pPr>
+        <w:bidi/>
+        <w:jc w:val="both"/>
+        <w:rPr>
           <w:rtl/>
           <w:lang w:bidi="fa-IR"/>
         </w:rPr>
@@ -4449,10 +4709,10 @@
           <w:rtl/>
         </w:rPr>
         <w:drawing>
-          <wp:inline distT="0" distB="0" distL="0" distR="0" wp14:anchorId="4F57E096" wp14:editId="64A074F2">
-            <wp:extent cx="5943600" cy="3390265"/>
-            <wp:effectExtent l="0" t="0" r="0" b="635"/>
-            <wp:docPr id="43" name="Picture 43"/>
+          <wp:inline distT="0" distB="0" distL="0" distR="0" wp14:anchorId="4BF7AA1F" wp14:editId="7FEF3841">
+            <wp:extent cx="5943600" cy="2100580"/>
+            <wp:effectExtent l="0" t="0" r="0" b="0"/>
+            <wp:docPr id="42" name="Picture 42"/>
             <wp:cNvGraphicFramePr>
               <a:graphicFrameLocks xmlns:a="http://schemas.openxmlformats.org/drawingml/2006/main" noChangeAspect="1"/>
             </wp:cNvGraphicFramePr>
@@ -4472,7 +4732,7 @@
                   <pic:spPr>
                     <a:xfrm>
                       <a:off x="0" y="0"/>
-                      <a:ext cx="5943600" cy="3390265"/>
+                      <a:ext cx="5943600" cy="2100580"/>
                     </a:xfrm>
                     <a:prstGeom prst="rect">
                       <a:avLst/>
@@ -4487,59 +4747,8 @@
     </w:p>
     <w:p>
       <w:pPr>
-        <w:tabs>
-          <w:tab w:val="left" w:pos="1320"/>
-        </w:tabs>
-        <w:bidi/>
-        <w:rPr>
-          <w:lang w:bidi="fa-IR"/>
-        </w:rPr>
-      </w:pPr>
-    </w:p>
-    <w:p>
-      <w:pPr>
-        <w:tabs>
-          <w:tab w:val="left" w:pos="1320"/>
-        </w:tabs>
-        <w:bidi/>
-        <w:rPr>
-          <w:rtl/>
-          <w:lang w:bidi="fa-IR"/>
-        </w:rPr>
-      </w:pPr>
-    </w:p>
-    <w:p>
-      <w:pPr>
-        <w:tabs>
-          <w:tab w:val="left" w:pos="1320"/>
-        </w:tabs>
-        <w:bidi/>
-        <w:rPr>
-          <w:rFonts w:ascii="IRANSansX Bold" w:hAnsi="IRANSansX Bold" w:cs="IRANSansX Bold"/>
-          <w:b/>
-          <w:bCs/>
-          <w:rtl/>
-          <w:lang w:bidi="fa-IR"/>
-        </w:rPr>
-      </w:pPr>
-      <w:r>
-        <w:rPr>
-          <w:rFonts w:ascii="IRANSansX Bold" w:hAnsi="IRANSansX Bold" w:cs="IRANSansX Bold" w:hint="cs"/>
-          <w:b/>
-          <w:bCs/>
-          <w:rtl/>
-          <w:lang w:bidi="fa-IR"/>
-        </w:rPr>
-        <w:lastRenderedPageBreak/>
-        <w:t>محیط بدون اصطکاک</w:t>
-      </w:r>
-    </w:p>
-    <w:p>
-      <w:pPr>
-        <w:tabs>
-          <w:tab w:val="left" w:pos="1320"/>
-        </w:tabs>
-        <w:bidi/>
+        <w:bidi/>
+        <w:jc w:val="both"/>
         <w:rPr>
           <w:rtl/>
           <w:lang w:bidi="fa-IR"/>
@@ -4551,10 +4760,10 @@
           <w:rtl/>
         </w:rPr>
         <w:drawing>
-          <wp:inline distT="0" distB="0" distL="0" distR="0" wp14:anchorId="4D73C7D4" wp14:editId="30403565">
-            <wp:extent cx="5943600" cy="2068195"/>
-            <wp:effectExtent l="0" t="0" r="0" b="8255"/>
-            <wp:docPr id="44" name="Picture 44"/>
+          <wp:inline distT="0" distB="0" distL="0" distR="0" wp14:anchorId="4F57E096" wp14:editId="64A074F2">
+            <wp:extent cx="5943600" cy="3390265"/>
+            <wp:effectExtent l="0" t="0" r="0" b="635"/>
+            <wp:docPr id="43" name="Picture 43"/>
             <wp:cNvGraphicFramePr>
               <a:graphicFrameLocks xmlns:a="http://schemas.openxmlformats.org/drawingml/2006/main" noChangeAspect="1"/>
             </wp:cNvGraphicFramePr>
@@ -4574,7 +4783,7 @@
                   <pic:spPr>
                     <a:xfrm>
                       <a:off x="0" y="0"/>
-                      <a:ext cx="5943600" cy="2068195"/>
+                      <a:ext cx="5943600" cy="3390265"/>
                     </a:xfrm>
                     <a:prstGeom prst="rect">
                       <a:avLst/>
@@ -4594,6 +4803,55 @@
         </w:tabs>
         <w:bidi/>
         <w:rPr>
+          <w:lang w:bidi="fa-IR"/>
+        </w:rPr>
+      </w:pPr>
+    </w:p>
+    <w:p>
+      <w:pPr>
+        <w:tabs>
+          <w:tab w:val="left" w:pos="1320"/>
+        </w:tabs>
+        <w:bidi/>
+        <w:rPr>
+          <w:rtl/>
+          <w:lang w:bidi="fa-IR"/>
+        </w:rPr>
+      </w:pPr>
+    </w:p>
+    <w:p>
+      <w:pPr>
+        <w:tabs>
+          <w:tab w:val="left" w:pos="1320"/>
+        </w:tabs>
+        <w:bidi/>
+        <w:rPr>
+          <w:rFonts w:ascii="IRANSansX Bold" w:hAnsi="IRANSansX Bold" w:cs="IRANSansX Bold"/>
+          <w:b/>
+          <w:bCs/>
+          <w:rtl/>
+          <w:lang w:bidi="fa-IR"/>
+        </w:rPr>
+      </w:pPr>
+      <w:r>
+        <w:rPr>
+          <w:rFonts w:ascii="IRANSansX Bold" w:hAnsi="IRANSansX Bold" w:cs="IRANSansX Bold" w:hint="cs"/>
+          <w:b/>
+          <w:bCs/>
+          <w:rtl/>
+          <w:lang w:bidi="fa-IR"/>
+        </w:rPr>
+        <w:lastRenderedPageBreak/>
+        <w:t>محیط بدون اصطکاک</w:t>
+      </w:r>
+    </w:p>
+    <w:p>
+      <w:pPr>
+        <w:tabs>
+          <w:tab w:val="left" w:pos="1320"/>
+        </w:tabs>
+        <w:bidi/>
+        <w:rPr>
           <w:rtl/>
           <w:lang w:bidi="fa-IR"/>
         </w:rPr>
@@ -4604,10 +4862,10 @@
           <w:rtl/>
         </w:rPr>
         <w:drawing>
-          <wp:inline distT="0" distB="0" distL="0" distR="0" wp14:anchorId="44D63C1D" wp14:editId="00A3688E">
-            <wp:extent cx="5943600" cy="3340735"/>
-            <wp:effectExtent l="0" t="0" r="0" b="0"/>
-            <wp:docPr id="45" name="Picture 45"/>
+          <wp:inline distT="0" distB="0" distL="0" distR="0" wp14:anchorId="4D73C7D4" wp14:editId="30403565">
+            <wp:extent cx="5943600" cy="2068195"/>
+            <wp:effectExtent l="0" t="0" r="0" b="8255"/>
+            <wp:docPr id="44" name="Picture 44"/>
             <wp:cNvGraphicFramePr>
               <a:graphicFrameLocks xmlns:a="http://schemas.openxmlformats.org/drawingml/2006/main" noChangeAspect="1"/>
             </wp:cNvGraphicFramePr>
@@ -4627,7 +4885,7 @@
                   <pic:spPr>
                     <a:xfrm>
                       <a:off x="0" y="0"/>
-                      <a:ext cx="5943600" cy="3340735"/>
+                      <a:ext cx="5943600" cy="2068195"/>
                     </a:xfrm>
                     <a:prstGeom prst="rect">
                       <a:avLst/>
@@ -4651,68 +4909,16 @@
           <w:lang w:bidi="fa-IR"/>
         </w:rPr>
       </w:pPr>
-    </w:p>
-    <w:p>
-      <w:pPr>
-        <w:rPr>
-          <w:rtl/>
-          <w:lang w:bidi="fa-IR"/>
-        </w:rPr>
-      </w:pPr>
-      <w:r>
-        <w:rPr>
-          <w:rtl/>
-          <w:lang w:bidi="fa-IR"/>
-        </w:rPr>
-        <w:br w:type="page"/>
-      </w:r>
-    </w:p>
-    <w:p>
-      <w:pPr>
-        <w:tabs>
-          <w:tab w:val="left" w:pos="1320"/>
-        </w:tabs>
-        <w:bidi/>
-        <w:rPr>
-          <w:rFonts w:ascii="IRANSansX Bold" w:hAnsi="IRANSansX Bold" w:cs="IRANSansX Bold"/>
-          <w:b/>
-          <w:bCs/>
-          <w:rtl/>
-          <w:lang w:bidi="fa-IR"/>
-        </w:rPr>
-      </w:pPr>
-      <w:r>
-        <w:rPr>
-          <w:rFonts w:ascii="IRANSansX Bold" w:hAnsi="IRANSansX Bold" w:cs="IRANSansX Bold"/>
-          <w:b/>
-          <w:bCs/>
-          <w:rtl/>
-          <w:lang w:bidi="fa-IR"/>
-        </w:rPr>
-        <w:lastRenderedPageBreak/>
-        <w:t>محیط با اصطکاک زیاد</w:t>
-      </w:r>
-    </w:p>
-    <w:p>
-      <w:pPr>
-        <w:tabs>
-          <w:tab w:val="left" w:pos="1320"/>
-        </w:tabs>
-        <w:bidi/>
-        <w:rPr>
-          <w:lang w:bidi="fa-IR"/>
-        </w:rPr>
-      </w:pPr>
       <w:r>
         <w:rPr>
           <w:noProof/>
           <w:rtl/>
         </w:rPr>
         <w:drawing>
-          <wp:inline distT="0" distB="0" distL="0" distR="0" wp14:anchorId="14CE9D0E" wp14:editId="7476E73D">
-            <wp:extent cx="5943600" cy="2439035"/>
+          <wp:inline distT="0" distB="0" distL="0" distR="0" wp14:anchorId="44D63C1D" wp14:editId="00A3688E">
+            <wp:extent cx="5943600" cy="3340735"/>
             <wp:effectExtent l="0" t="0" r="0" b="0"/>
-            <wp:docPr id="46" name="Picture 46"/>
+            <wp:docPr id="45" name="Picture 45"/>
             <wp:cNvGraphicFramePr>
               <a:graphicFrameLocks xmlns:a="http://schemas.openxmlformats.org/drawingml/2006/main" noChangeAspect="1"/>
             </wp:cNvGraphicFramePr>
@@ -4732,6 +4938,111 @@
                   <pic:spPr>
                     <a:xfrm>
                       <a:off x="0" y="0"/>
+                      <a:ext cx="5943600" cy="3340735"/>
+                    </a:xfrm>
+                    <a:prstGeom prst="rect">
+                      <a:avLst/>
+                    </a:prstGeom>
+                  </pic:spPr>
+                </pic:pic>
+              </a:graphicData>
+            </a:graphic>
+          </wp:inline>
+        </w:drawing>
+      </w:r>
+    </w:p>
+    <w:p>
+      <w:pPr>
+        <w:tabs>
+          <w:tab w:val="left" w:pos="1320"/>
+        </w:tabs>
+        <w:bidi/>
+        <w:rPr>
+          <w:rtl/>
+          <w:lang w:bidi="fa-IR"/>
+        </w:rPr>
+      </w:pPr>
+    </w:p>
+    <w:p>
+      <w:pPr>
+        <w:rPr>
+          <w:rtl/>
+          <w:lang w:bidi="fa-IR"/>
+        </w:rPr>
+      </w:pPr>
+      <w:r>
+        <w:rPr>
+          <w:rtl/>
+          <w:lang w:bidi="fa-IR"/>
+        </w:rPr>
+        <w:br w:type="page"/>
+      </w:r>
+    </w:p>
+    <w:p>
+      <w:pPr>
+        <w:tabs>
+          <w:tab w:val="left" w:pos="1320"/>
+        </w:tabs>
+        <w:bidi/>
+        <w:rPr>
+          <w:rFonts w:ascii="IRANSansX Bold" w:hAnsi="IRANSansX Bold" w:cs="IRANSansX Bold"/>
+          <w:b/>
+          <w:bCs/>
+          <w:rtl/>
+          <w:lang w:bidi="fa-IR"/>
+        </w:rPr>
+      </w:pPr>
+      <w:r>
+        <w:rPr>
+          <w:rFonts w:ascii="IRANSansX Bold" w:hAnsi="IRANSansX Bold" w:cs="IRANSansX Bold"/>
+          <w:b/>
+          <w:bCs/>
+          <w:rtl/>
+          <w:lang w:bidi="fa-IR"/>
+        </w:rPr>
+        <w:lastRenderedPageBreak/>
+        <w:t>محیط با اصطکاک زیاد</w:t>
+      </w:r>
+    </w:p>
+    <w:p>
+      <w:pPr>
+        <w:tabs>
+          <w:tab w:val="left" w:pos="1320"/>
+        </w:tabs>
+        <w:bidi/>
+        <w:rPr>
+          <w:lang w:bidi="fa-IR"/>
+        </w:rPr>
+      </w:pPr>
+      <w:r>
+        <w:rPr>
+          <w:noProof/>
+          <w:rtl/>
+        </w:rPr>
+        <w:drawing>
+          <wp:inline distT="0" distB="0" distL="0" distR="0" wp14:anchorId="14CE9D0E" wp14:editId="7476E73D">
+            <wp:extent cx="5943600" cy="2439035"/>
+            <wp:effectExtent l="0" t="0" r="0" b="0"/>
+            <wp:docPr id="46" name="Picture 46"/>
+            <wp:cNvGraphicFramePr>
+              <a:graphicFrameLocks xmlns:a="http://schemas.openxmlformats.org/drawingml/2006/main" noChangeAspect="1"/>
+            </wp:cNvGraphicFramePr>
+            <a:graphic xmlns:a="http://schemas.openxmlformats.org/drawingml/2006/main">
+              <a:graphicData uri="http://schemas.openxmlformats.org/drawingml/2006/picture">
+                <pic:pic xmlns:pic="http://schemas.openxmlformats.org/drawingml/2006/picture">
+                  <pic:nvPicPr>
+                    <pic:cNvPr id="1" name=""/>
+                    <pic:cNvPicPr/>
+                  </pic:nvPicPr>
+                  <pic:blipFill>
+                    <a:blip r:embed="rId40"/>
+                    <a:stretch>
+                      <a:fillRect/>
+                    </a:stretch>
+                  </pic:blipFill>
+                  <pic:spPr>
+                    <a:xfrm>
+                      <a:off x="0" y="0"/>
                       <a:ext cx="5943600" cy="2439035"/>
                     </a:xfrm>
                     <a:prstGeom prst="rect">
@@ -4777,7 +5088,7 @@
                     <pic:cNvPicPr/>
                   </pic:nvPicPr>
                   <pic:blipFill>
-                    <a:blip r:embed="rId40"/>
+                    <a:blip r:embed="rId41"/>
                     <a:stretch>
                       <a:fillRect/>
                     </a:stretch>
@@ -5995,7 +6306,7 @@
 </file>
 
 <file path=customXml/itemProps1.xml><?xml version="1.0" encoding="utf-8"?>
-<ds:datastoreItem xmlns:ds="http://schemas.openxmlformats.org/officeDocument/2006/customXml" ds:itemID="{2F13978C-694B-42EE-9D80-7084345508C9}">
+<ds:datastoreItem xmlns:ds="http://schemas.openxmlformats.org/officeDocument/2006/customXml" ds:itemID="{E237E9AA-D326-4CEA-A98F-ECF299E6CDBF}">
   <ds:schemaRefs>
     <ds:schemaRef ds:uri="http://schemas.openxmlformats.org/officeDocument/2006/bibliography"/>
   </ds:schemaRefs>

</xml_diff>